<commit_message>
New Database, Scripts, and Architecture.
</commit_message>
<xml_diff>
--- a/database_architecture_REVIEW.docx
+++ b/database_architecture_REVIEW.docx
@@ -126,6 +126,9 @@
               <w:t xml:space="preserve">EMPLOYEES, </w:t>
             </w:r>
             <w:r>
+              <w:t>COURT_</w:t>
+            </w:r>
+            <w:r>
               <w:t>CASE</w:t>
             </w:r>
             <w:r>
@@ -196,8 +199,16 @@
           <w:p>
             <w:pPr>
               <w:ind w:left="0"/>
-            </w:pPr>
-            <w:r>
+              <w:rPr>
+                <w:strike/>
+                <w:color w:val="FF0000"/>
+              </w:rPr>
+            </w:pPr>
+            <w:r>
+              <w:rPr>
+                <w:strike/>
+                <w:color w:val="FF0000"/>
+              </w:rPr>
               <w:t>EXPENSE_TYPES</w:t>
             </w:r>
           </w:p>
@@ -239,432 +250,261 @@
           <w:p>
             <w:pPr>
               <w:ind w:left="0"/>
-              <w:rPr>
-                <w:color w:val="000000" w:themeColor="text1"/>
-              </w:rPr>
             </w:pPr>
             <w:r>
               <w:rPr>
                 <w:b/>
-                <w:color w:val="000000" w:themeColor="text1"/>
               </w:rPr>
               <w:t>CLIENTS</w:t>
             </w:r>
             <w:r>
-              <w:rPr>
-                <w:color w:val="000000" w:themeColor="text1"/>
-              </w:rPr>
               <w:t>(</w:t>
             </w:r>
             <w:r>
               <w:rPr>
-                <w:color w:val="000000" w:themeColor="text1"/>
                 <w:u w:val="single"/>
               </w:rPr>
               <w:t>CLIENT_ID,</w:t>
             </w:r>
             <w:r>
-              <w:rPr>
-                <w:color w:val="000000" w:themeColor="text1"/>
-              </w:rPr>
               <w:t xml:space="preserve"> </w:t>
             </w:r>
             <w:r>
-              <w:rPr>
-                <w:color w:val="000000" w:themeColor="text1"/>
-              </w:rPr>
               <w:t xml:space="preserve">CLIENT_STATUS_ID, </w:t>
             </w:r>
             <w:r>
-              <w:rPr>
-                <w:color w:val="000000" w:themeColor="text1"/>
-              </w:rPr>
               <w:t xml:space="preserve">APP_RET_DATE , </w:t>
             </w:r>
             <w:r>
-              <w:rPr>
-                <w:color w:val="000000" w:themeColor="text1"/>
-              </w:rPr>
               <w:t>CLIENT_SUFFIX_ID</w:t>
             </w:r>
             <w:r>
-              <w:rPr>
-                <w:color w:val="000000" w:themeColor="text1"/>
-              </w:rPr>
               <w:t>, FIRST_NAME, LAST_NAME, DOB, STREET</w:t>
             </w:r>
             <w:r>
-              <w:rPr>
-                <w:color w:val="000000" w:themeColor="text1"/>
-              </w:rPr>
               <w:t>_ADDRESS</w:t>
             </w:r>
             <w:r>
-              <w:rPr>
-                <w:color w:val="000000" w:themeColor="text1"/>
-              </w:rPr>
               <w:t xml:space="preserve">, CITY, STATE, ZIP, PHONE, JID_CDC, SSN, DRIVER_LICENSE, EMAIL </w:t>
             </w:r>
             <w:r>
-              <w:rPr>
-                <w:color w:val="000000" w:themeColor="text1"/>
-              </w:rPr>
               <w:t>)</w:t>
             </w:r>
           </w:p>
           <w:p>
             <w:pPr>
               <w:ind w:left="0"/>
-              <w:rPr>
-                <w:color w:val="000000" w:themeColor="text1"/>
-              </w:rPr>
-            </w:pPr>
-            <w:r>
-              <w:rPr>
-                <w:color w:val="000000" w:themeColor="text1"/>
-              </w:rPr>
+            </w:pPr>
+            <w:r>
               <w:t xml:space="preserve">   </w:t>
             </w:r>
             <w:r>
-              <w:rPr>
-                <w:color w:val="000000" w:themeColor="text1"/>
-              </w:rPr>
               <w:t xml:space="preserve">   </w:t>
             </w:r>
             <w:r>
-              <w:rPr>
-                <w:color w:val="000000" w:themeColor="text1"/>
-              </w:rPr>
               <w:t>PK CLIENT_ID</w:t>
             </w:r>
           </w:p>
           <w:p>
             <w:pPr>
               <w:ind w:left="0"/>
-              <w:rPr>
-                <w:color w:val="000000" w:themeColor="text1"/>
-              </w:rPr>
-            </w:pPr>
-            <w:r>
-              <w:rPr>
-                <w:color w:val="000000" w:themeColor="text1"/>
-              </w:rPr>
+            </w:pPr>
+            <w:r>
               <w:t xml:space="preserve">      FK CLIENT_STATUS_ID </w:t>
             </w:r>
             <w:r>
-              <w:rPr>
-                <w:color w:val="000000" w:themeColor="text1"/>
-              </w:rPr>
               <w:sym w:font="Wingdings" w:char="F0E8"/>
             </w:r>
             <w:r>
-              <w:rPr>
-                <w:color w:val="000000" w:themeColor="text1"/>
-              </w:rPr>
               <w:t xml:space="preserve"> CLIENT_STATUS</w:t>
             </w:r>
           </w:p>
           <w:p>
             <w:pPr>
               <w:ind w:left="0"/>
-              <w:rPr>
-                <w:color w:val="000000" w:themeColor="text1"/>
-              </w:rPr>
-            </w:pPr>
-            <w:r>
-              <w:rPr>
-                <w:color w:val="000000" w:themeColor="text1"/>
-              </w:rPr>
+            </w:pPr>
+            <w:r>
               <w:t xml:space="preserve">      FK CLIENT_SUFFIX_ID </w:t>
             </w:r>
             <w:r>
-              <w:rPr>
-                <w:color w:val="000000" w:themeColor="text1"/>
-              </w:rPr>
               <w:sym w:font="Wingdings" w:char="F0E8"/>
             </w:r>
             <w:r>
-              <w:rPr>
-                <w:color w:val="000000" w:themeColor="text1"/>
-              </w:rPr>
               <w:t xml:space="preserve"> CLIENT_SUFFIX</w:t>
             </w:r>
           </w:p>
           <w:p>
             <w:pPr>
               <w:ind w:left="0"/>
-              <w:rPr>
-                <w:color w:val="000000" w:themeColor="text1"/>
-              </w:rPr>
-            </w:pPr>
-          </w:p>
-          <w:p>
-            <w:pPr>
-              <w:ind w:left="0"/>
-              <w:rPr>
-                <w:color w:val="000000" w:themeColor="text1"/>
-              </w:rPr>
+            </w:pPr>
+          </w:p>
+          <w:p>
+            <w:pPr>
+              <w:ind w:left="0"/>
             </w:pPr>
             <w:r>
               <w:rPr>
                 <w:b/>
-                <w:color w:val="000000" w:themeColor="text1"/>
               </w:rPr>
               <w:t>CLIENT_STATUS</w:t>
             </w:r>
             <w:r>
-              <w:rPr>
-                <w:color w:val="000000" w:themeColor="text1"/>
-              </w:rPr>
               <w:t>(</w:t>
             </w:r>
             <w:r>
               <w:rPr>
-                <w:color w:val="000000" w:themeColor="text1"/>
                 <w:u w:val="single"/>
               </w:rPr>
               <w:t>CLIENT_STATUS_ID</w:t>
             </w:r>
             <w:r>
-              <w:rPr>
-                <w:color w:val="000000" w:themeColor="text1"/>
-              </w:rPr>
               <w:t>,</w:t>
             </w:r>
             <w:r>
-              <w:rPr>
-                <w:color w:val="000000" w:themeColor="text1"/>
-              </w:rPr>
               <w:t xml:space="preserve"> CLIENT_STATUS)</w:t>
             </w:r>
           </w:p>
           <w:p>
             <w:pPr>
               <w:ind w:left="0"/>
-              <w:rPr>
-                <w:color w:val="000000" w:themeColor="text1"/>
-              </w:rPr>
-            </w:pPr>
-            <w:r>
-              <w:rPr>
-                <w:color w:val="000000" w:themeColor="text1"/>
-              </w:rPr>
+            </w:pPr>
+            <w:r>
               <w:t xml:space="preserve">      PK CLIENT_STATUS_ID</w:t>
             </w:r>
           </w:p>
           <w:p>
             <w:pPr>
               <w:ind w:left="0"/>
-              <w:rPr>
-                <w:color w:val="000000" w:themeColor="text1"/>
-              </w:rPr>
-            </w:pPr>
-          </w:p>
-          <w:p>
-            <w:pPr>
-              <w:ind w:left="0"/>
-              <w:rPr>
-                <w:color w:val="000000" w:themeColor="text1"/>
-              </w:rPr>
+            </w:pPr>
+          </w:p>
+          <w:p>
+            <w:pPr>
+              <w:ind w:left="0"/>
             </w:pPr>
             <w:r>
               <w:rPr>
                 <w:b/>
-                <w:color w:val="000000" w:themeColor="text1"/>
               </w:rPr>
               <w:t>CLIENT_SUFFIX</w:t>
             </w:r>
             <w:r>
-              <w:rPr>
-                <w:color w:val="000000" w:themeColor="text1"/>
-              </w:rPr>
               <w:t>(</w:t>
             </w:r>
             <w:r>
               <w:rPr>
-                <w:color w:val="000000" w:themeColor="text1"/>
                 <w:u w:val="single"/>
               </w:rPr>
               <w:t>CLIENT_SUFFIX_ID,</w:t>
             </w:r>
             <w:r>
-              <w:rPr>
-                <w:color w:val="000000" w:themeColor="text1"/>
-              </w:rPr>
               <w:t xml:space="preserve"> </w:t>
             </w:r>
             <w:r>
-              <w:rPr>
-                <w:color w:val="000000" w:themeColor="text1"/>
-              </w:rPr>
               <w:t>CLIENT_SUFFIX)</w:t>
             </w:r>
           </w:p>
           <w:p>
             <w:pPr>
               <w:ind w:left="0"/>
-              <w:rPr>
-                <w:color w:val="000000" w:themeColor="text1"/>
-              </w:rPr>
-            </w:pPr>
-            <w:r>
-              <w:rPr>
-                <w:color w:val="000000" w:themeColor="text1"/>
-              </w:rPr>
+            </w:pPr>
+            <w:r>
               <w:t xml:space="preserve">      PK CLIENT_SUFFIX_ID</w:t>
             </w:r>
           </w:p>
           <w:p>
             <w:pPr>
               <w:ind w:left="0"/>
-              <w:rPr>
-                <w:color w:val="000000" w:themeColor="text1"/>
-              </w:rPr>
-            </w:pPr>
-          </w:p>
-          <w:p>
-            <w:pPr>
-              <w:ind w:left="0"/>
-              <w:rPr>
-                <w:color w:val="000000" w:themeColor="text1"/>
-              </w:rPr>
+            </w:pPr>
+          </w:p>
+          <w:p>
+            <w:pPr>
+              <w:ind w:left="0"/>
             </w:pPr>
             <w:r>
               <w:rPr>
                 <w:b/>
-                <w:color w:val="000000" w:themeColor="text1"/>
               </w:rPr>
               <w:t>EMPLOYEES</w:t>
             </w:r>
             <w:r>
-              <w:rPr>
-                <w:color w:val="000000" w:themeColor="text1"/>
-              </w:rPr>
               <w:t>(</w:t>
             </w:r>
             <w:r>
               <w:rPr>
-                <w:color w:val="000000" w:themeColor="text1"/>
                 <w:u w:val="single"/>
               </w:rPr>
               <w:t>EMPLOYEE_ID,</w:t>
             </w:r>
             <w:r>
-              <w:rPr>
-                <w:color w:val="000000" w:themeColor="text1"/>
-              </w:rPr>
               <w:t xml:space="preserve"> </w:t>
             </w:r>
             <w:r>
-              <w:rPr>
-                <w:color w:val="000000" w:themeColor="text1"/>
-              </w:rPr>
               <w:t>EMPLOYEE_TYPE_ID</w:t>
             </w:r>
             <w:r>
-              <w:rPr>
-                <w:color w:val="000000" w:themeColor="text1"/>
-              </w:rPr>
               <w:t>, FIRST_NAME, LAST_NAME, DOB, STREET_ADDRESS, CITY, STATE, ZIP, PHONE, EMAIL</w:t>
             </w:r>
             <w:r>
-              <w:rPr>
-                <w:color w:val="000000" w:themeColor="text1"/>
-              </w:rPr>
               <w:t>)</w:t>
             </w:r>
           </w:p>
           <w:p>
             <w:pPr>
               <w:ind w:left="0"/>
-              <w:rPr>
-                <w:color w:val="000000" w:themeColor="text1"/>
-              </w:rPr>
-            </w:pPr>
-            <w:r>
-              <w:rPr>
-                <w:color w:val="000000" w:themeColor="text1"/>
-              </w:rPr>
+            </w:pPr>
+            <w:r>
               <w:t xml:space="preserve">    PK EMPLOYEE_ID</w:t>
             </w:r>
           </w:p>
           <w:p>
             <w:pPr>
               <w:ind w:left="0"/>
-              <w:rPr>
-                <w:color w:val="000000" w:themeColor="text1"/>
-              </w:rPr>
-            </w:pPr>
-            <w:r>
-              <w:rPr>
-                <w:color w:val="000000" w:themeColor="text1"/>
-              </w:rPr>
+            </w:pPr>
+            <w:r>
               <w:t xml:space="preserve">    FK EMPLOYEE_TYPE_ID  </w:t>
             </w:r>
             <w:r>
-              <w:rPr>
-                <w:color w:val="000000" w:themeColor="text1"/>
-              </w:rPr>
               <w:sym w:font="Wingdings" w:char="F0E8"/>
             </w:r>
             <w:r>
-              <w:rPr>
-                <w:color w:val="000000" w:themeColor="text1"/>
-              </w:rPr>
               <w:t xml:space="preserve"> </w:t>
             </w:r>
             <w:r>
-              <w:rPr>
-                <w:color w:val="000000" w:themeColor="text1"/>
-              </w:rPr>
               <w:t>EMPLOYEE_TYPE</w:t>
             </w:r>
           </w:p>
           <w:p>
             <w:pPr>
               <w:ind w:left="0"/>
-              <w:rPr>
-                <w:color w:val="000000" w:themeColor="text1"/>
-              </w:rPr>
-            </w:pPr>
-          </w:p>
-          <w:p>
-            <w:pPr>
-              <w:ind w:left="0"/>
-              <w:rPr>
-                <w:color w:val="000000" w:themeColor="text1"/>
+            </w:pPr>
+          </w:p>
+          <w:p>
+            <w:pPr>
+              <w:ind w:left="0"/>
+              <w:rPr>
                 <w:u w:val="single"/>
               </w:rPr>
             </w:pPr>
             <w:r>
               <w:rPr>
                 <w:b/>
-                <w:color w:val="000000" w:themeColor="text1"/>
               </w:rPr>
               <w:t>EMPLOYEE_TYPE</w:t>
             </w:r>
             <w:r>
-              <w:rPr>
-                <w:color w:val="000000" w:themeColor="text1"/>
-              </w:rPr>
               <w:t>(</w:t>
             </w:r>
             <w:r>
               <w:rPr>
-                <w:color w:val="000000" w:themeColor="text1"/>
                 <w:u w:val="single"/>
               </w:rPr>
               <w:t>EMPLOYEE_TYPE_ID,</w:t>
             </w:r>
             <w:r>
-              <w:rPr>
-                <w:color w:val="000000" w:themeColor="text1"/>
-              </w:rPr>
               <w:t xml:space="preserve"> EMPLOYEE_TYPE</w:t>
             </w:r>
             <w:r>
               <w:rPr>
-                <w:color w:val="000000" w:themeColor="text1"/>
                 <w:u w:val="single"/>
               </w:rPr>
               <w:t>)</w:t>
@@ -673,490 +513,296 @@
           <w:p>
             <w:pPr>
               <w:ind w:left="0"/>
-              <w:rPr>
-                <w:color w:val="000000" w:themeColor="text1"/>
-              </w:rPr>
-            </w:pPr>
-            <w:r>
-              <w:rPr>
-                <w:color w:val="000000" w:themeColor="text1"/>
-              </w:rPr>
+            </w:pPr>
+            <w:r>
               <w:t xml:space="preserve">     PK EMPLOYEE_TYPE_ID</w:t>
             </w:r>
           </w:p>
           <w:p>
             <w:pPr>
               <w:ind w:left="0"/>
-              <w:rPr>
-                <w:color w:val="000000" w:themeColor="text1"/>
-              </w:rPr>
-            </w:pPr>
-          </w:p>
-          <w:p>
-            <w:pPr>
-              <w:ind w:left="0"/>
-              <w:rPr>
-                <w:color w:val="000000" w:themeColor="text1"/>
-              </w:rPr>
+            </w:pPr>
+          </w:p>
+          <w:p>
+            <w:pPr>
+              <w:ind w:left="0"/>
             </w:pPr>
             <w:r>
               <w:rPr>
                 <w:b/>
-                <w:color w:val="000000" w:themeColor="text1"/>
               </w:rPr>
               <w:t>COURT_</w:t>
             </w:r>
             <w:r>
               <w:rPr>
                 <w:b/>
-                <w:color w:val="000000" w:themeColor="text1"/>
               </w:rPr>
               <w:t>CASE</w:t>
             </w:r>
             <w:r>
-              <w:rPr>
-                <w:color w:val="000000" w:themeColor="text1"/>
-              </w:rPr>
               <w:t>(</w:t>
             </w:r>
             <w:r>
               <w:rPr>
-                <w:color w:val="000000" w:themeColor="text1"/>
                 <w:u w:val="single"/>
               </w:rPr>
               <w:t>CASE_ID</w:t>
             </w:r>
             <w:r>
-              <w:rPr>
-                <w:color w:val="000000" w:themeColor="text1"/>
-              </w:rPr>
               <w:t>,</w:t>
             </w:r>
             <w:r>
-              <w:rPr>
-                <w:color w:val="000000" w:themeColor="text1"/>
-              </w:rPr>
               <w:t xml:space="preserve"> CASE_NUMBER, </w:t>
             </w:r>
             <w:r>
-              <w:rPr>
-                <w:color w:val="000000" w:themeColor="text1"/>
-              </w:rPr>
               <w:t>CASE_CATEGORY_ID</w:t>
             </w:r>
             <w:r>
-              <w:rPr>
-                <w:color w:val="000000" w:themeColor="text1"/>
-              </w:rPr>
               <w:t>, CLIENT_ID</w:t>
             </w:r>
             <w:r>
-              <w:rPr>
-                <w:color w:val="000000" w:themeColor="text1"/>
-              </w:rPr>
-              <w:t>, CASE_</w:t>
-            </w:r>
-            <w:r>
-              <w:rPr>
-                <w:color w:val="000000" w:themeColor="text1"/>
-              </w:rPr>
+              <w:t xml:space="preserve">, </w:t>
+            </w:r>
+            <w:r>
+              <w:rPr>
+                <w:color w:val="FF0000"/>
+              </w:rPr>
+              <w:t>CASE_TYPE,</w:t>
+            </w:r>
+            <w:r>
+              <w:t xml:space="preserve"> </w:t>
+            </w:r>
+            <w:r>
+              <w:t>CASE_</w:t>
+            </w:r>
+            <w:r>
               <w:t>TITLE</w:t>
             </w:r>
             <w:r>
-              <w:rPr>
-                <w:color w:val="000000" w:themeColor="text1"/>
-              </w:rPr>
               <w:t>, CASE_DATE, CLI</w:t>
             </w:r>
             <w:r>
-              <w:rPr>
-                <w:color w:val="000000" w:themeColor="text1"/>
-              </w:rPr>
               <w:t>ENT_RELATIONSHIP</w:t>
             </w:r>
             <w:r>
-              <w:rPr>
-                <w:color w:val="000000" w:themeColor="text1"/>
-              </w:rPr>
               <w:t>, NOTES</w:t>
             </w:r>
             <w:r>
-              <w:rPr>
-                <w:color w:val="000000" w:themeColor="text1"/>
-              </w:rPr>
+              <w:t>, CLIENT_RELA_ID,</w:t>
+            </w:r>
+            <w:r>
+              <w:t>)</w:t>
+            </w:r>
+          </w:p>
+          <w:p>
+            <w:pPr>
+              <w:ind w:left="0"/>
+            </w:pPr>
+            <w:r>
+              <w:t xml:space="preserve">     PK CASE_ID</w:t>
+            </w:r>
+          </w:p>
+          <w:p>
+            <w:pPr>
+              <w:ind w:left="0"/>
+            </w:pPr>
+            <w:r>
+              <w:t xml:space="preserve">     FK CASE_CATEGORY_ID </w:t>
+            </w:r>
+            <w:r>
+              <w:sym w:font="Wingdings" w:char="F0E8"/>
+            </w:r>
+            <w:r>
+              <w:t xml:space="preserve"> CASE_CATEGORIES</w:t>
+            </w:r>
+          </w:p>
+          <w:p>
+            <w:pPr>
+              <w:ind w:left="0"/>
+            </w:pPr>
+            <w:r>
+              <w:t xml:space="preserve">     FK CLIENT_ID </w:t>
+            </w:r>
+            <w:r>
+              <w:sym w:font="Wingdings" w:char="F0E8"/>
+            </w:r>
+            <w:r>
+              <w:t xml:space="preserve"> CLIENTS</w:t>
+            </w:r>
+          </w:p>
+          <w:p>
+            <w:pPr>
+              <w:ind w:left="0"/>
+            </w:pPr>
+            <w:r>
+              <w:t xml:space="preserve">     FK CLIENT_RELA_ID </w:t>
+            </w:r>
+            <w:r>
+              <w:sym w:font="Wingdings" w:char="F0E8"/>
+            </w:r>
+            <w:r>
+              <w:t xml:space="preserve"> CLIENT_RELATIONSHIP</w:t>
+            </w:r>
+          </w:p>
+          <w:p>
+            <w:pPr>
+              <w:ind w:left="0"/>
+            </w:pPr>
+          </w:p>
+          <w:p>
+            <w:pPr>
+              <w:ind w:left="0"/>
+            </w:pPr>
+            <w:r>
+              <w:rPr>
+                <w:b/>
+              </w:rPr>
+              <w:t>CASE_</w:t>
+            </w:r>
+            <w:r>
+              <w:rPr>
+                <w:b/>
+              </w:rPr>
+              <w:t>TYPE</w:t>
+            </w:r>
+            <w:r>
+              <w:t>(</w:t>
+            </w:r>
+            <w:r>
+              <w:rPr>
+                <w:u w:val="single"/>
+              </w:rPr>
+              <w:t>CASE_CATEGORY_ID</w:t>
+            </w:r>
+            <w:r>
               <w:t xml:space="preserve">, </w:t>
             </w:r>
             <w:r>
-              <w:rPr>
-                <w:color w:val="FF0000"/>
-              </w:rPr>
-              <w:t>CLIENT_RELA_ID,</w:t>
-            </w:r>
-            <w:r>
-              <w:rPr>
-                <w:color w:val="000000" w:themeColor="text1"/>
-              </w:rPr>
+              <w:t>TITLE</w:t>
+            </w:r>
+            <w:r>
+              <w:t>,</w:t>
+            </w:r>
+            <w:r>
+              <w:t xml:space="preserve"> AMOUNT</w:t>
+            </w:r>
+            <w:r>
               <w:t>)</w:t>
             </w:r>
           </w:p>
           <w:p>
             <w:pPr>
               <w:ind w:left="0"/>
-              <w:rPr>
-                <w:color w:val="000000" w:themeColor="text1"/>
-              </w:rPr>
-            </w:pPr>
-            <w:r>
-              <w:rPr>
-                <w:color w:val="000000" w:themeColor="text1"/>
-              </w:rPr>
-              <w:t xml:space="preserve">     PK CASE_ID</w:t>
-            </w:r>
-          </w:p>
-          <w:p>
-            <w:pPr>
-              <w:ind w:left="0"/>
-              <w:rPr>
-                <w:color w:val="000000" w:themeColor="text1"/>
-              </w:rPr>
-            </w:pPr>
-            <w:r>
-              <w:rPr>
-                <w:color w:val="000000" w:themeColor="text1"/>
-              </w:rPr>
-              <w:t xml:space="preserve">     FK CASE_CATEGORY_ID </w:t>
-            </w:r>
-            <w:r>
-              <w:rPr>
-                <w:color w:val="000000" w:themeColor="text1"/>
-              </w:rPr>
+            </w:pPr>
+            <w:r>
+              <w:t xml:space="preserve">    PK CASE_CATEGORY_ID</w:t>
+            </w:r>
+          </w:p>
+          <w:p>
+            <w:pPr>
+              <w:ind w:left="0"/>
+            </w:pPr>
+          </w:p>
+          <w:p>
+            <w:pPr>
+              <w:ind w:left="0"/>
+            </w:pPr>
+            <w:r>
+              <w:rPr>
+                <w:b/>
+              </w:rPr>
+              <w:t>SPECIALISTS</w:t>
+            </w:r>
+            <w:r>
+              <w:t>(</w:t>
+            </w:r>
+            <w:r>
+              <w:rPr>
+                <w:u w:val="single"/>
+              </w:rPr>
+              <w:t>SPECIALIST_ID</w:t>
+            </w:r>
+            <w:r>
+              <w:t>,</w:t>
+            </w:r>
+            <w:r>
+              <w:t xml:space="preserve"> FIRST_NAME, LAST_NAME, PHONE, EMAIL, STREET_ADDRESS, CITY, STATE, ZIP</w:t>
+            </w:r>
+            <w:r>
+              <w:t xml:space="preserve"> </w:t>
+            </w:r>
+            <w:r>
+              <w:t>SPECIALIST_TYPE_ID</w:t>
+            </w:r>
+            <w:r>
+              <w:t>)</w:t>
+            </w:r>
+          </w:p>
+          <w:p>
+            <w:pPr>
+              <w:ind w:left="0"/>
+            </w:pPr>
+            <w:r>
+              <w:t xml:space="preserve">    PK SPECIALIST_ID</w:t>
+            </w:r>
+          </w:p>
+          <w:p>
+            <w:pPr>
+              <w:ind w:left="0"/>
+            </w:pPr>
+            <w:r>
+              <w:t xml:space="preserve">    FK SPECIALIST_TYPE_ID </w:t>
+            </w:r>
+            <w:r>
               <w:sym w:font="Wingdings" w:char="F0E8"/>
             </w:r>
             <w:r>
-              <w:rPr>
-                <w:color w:val="000000" w:themeColor="text1"/>
-              </w:rPr>
-              <w:t xml:space="preserve"> CASE_CATEGORIES</w:t>
-            </w:r>
-          </w:p>
-          <w:p>
-            <w:pPr>
-              <w:ind w:left="0"/>
-              <w:rPr>
-                <w:color w:val="000000" w:themeColor="text1"/>
-              </w:rPr>
-            </w:pPr>
-            <w:r>
-              <w:rPr>
-                <w:color w:val="000000" w:themeColor="text1"/>
-              </w:rPr>
-              <w:t xml:space="preserve">     FK CLIENT_ID </w:t>
-            </w:r>
-            <w:r>
-              <w:rPr>
-                <w:color w:val="000000" w:themeColor="text1"/>
-              </w:rPr>
-              <w:sym w:font="Wingdings" w:char="F0E8"/>
-            </w:r>
-            <w:r>
-              <w:rPr>
-                <w:color w:val="000000" w:themeColor="text1"/>
-              </w:rPr>
-              <w:t xml:space="preserve"> CLIENTS</w:t>
-            </w:r>
-          </w:p>
-          <w:p>
-            <w:pPr>
-              <w:ind w:left="0"/>
-              <w:rPr>
-                <w:color w:val="FF0000"/>
-              </w:rPr>
-            </w:pPr>
-            <w:r>
-              <w:rPr>
-                <w:color w:val="000000" w:themeColor="text1"/>
-              </w:rPr>
-              <w:t xml:space="preserve">     </w:t>
-            </w:r>
-            <w:r>
-              <w:rPr>
-                <w:color w:val="FF0000"/>
-              </w:rPr>
-              <w:t xml:space="preserve">FK CLIENT_RELA_ID </w:t>
-            </w:r>
-            <w:r>
-              <w:rPr>
-                <w:color w:val="FF0000"/>
-              </w:rPr>
-              <w:sym w:font="Wingdings" w:char="F0E8"/>
-            </w:r>
-            <w:r>
-              <w:rPr>
-                <w:color w:val="FF0000"/>
-              </w:rPr>
-              <w:t xml:space="preserve"> CLIENT_RELATIONSHIP</w:t>
-            </w:r>
-          </w:p>
-          <w:p>
-            <w:pPr>
-              <w:ind w:left="0"/>
-              <w:rPr>
-                <w:color w:val="000000" w:themeColor="text1"/>
-              </w:rPr>
-            </w:pPr>
-          </w:p>
-          <w:p>
-            <w:pPr>
-              <w:ind w:left="0"/>
-              <w:rPr>
-                <w:color w:val="000000" w:themeColor="text1"/>
-              </w:rPr>
+              <w:t xml:space="preserve"> SPECIALIST_TYPE</w:t>
+            </w:r>
+          </w:p>
+          <w:p>
+            <w:pPr>
+              <w:ind w:left="0"/>
+            </w:pPr>
+          </w:p>
+          <w:p>
+            <w:pPr>
+              <w:ind w:left="0"/>
             </w:pPr>
             <w:r>
               <w:rPr>
                 <w:b/>
-                <w:color w:val="000000" w:themeColor="text1"/>
-              </w:rPr>
-              <w:t>CASE_</w:t>
-            </w:r>
-            <w:r>
-              <w:rPr>
-                <w:b/>
-                <w:color w:val="000000" w:themeColor="text1"/>
-              </w:rPr>
-              <w:t>TYPE</w:t>
-            </w:r>
-            <w:r>
-              <w:rPr>
-                <w:color w:val="000000" w:themeColor="text1"/>
-              </w:rPr>
-              <w:t>(</w:t>
-            </w:r>
-            <w:r>
-              <w:rPr>
-                <w:color w:val="000000" w:themeColor="text1"/>
-                <w:u w:val="single"/>
-              </w:rPr>
-              <w:t>CASE_CATEGORY_ID</w:t>
-            </w:r>
-            <w:r>
-              <w:rPr>
-                <w:color w:val="000000" w:themeColor="text1"/>
-              </w:rPr>
-              <w:t xml:space="preserve">, </w:t>
-            </w:r>
-            <w:r>
-              <w:rPr>
-                <w:color w:val="000000" w:themeColor="text1"/>
-              </w:rPr>
-              <w:t>TITLE</w:t>
-            </w:r>
-            <w:r>
-              <w:rPr>
-                <w:color w:val="000000" w:themeColor="text1"/>
-              </w:rPr>
-              <w:t>,</w:t>
-            </w:r>
-            <w:r>
-              <w:rPr>
-                <w:color w:val="000000" w:themeColor="text1"/>
-              </w:rPr>
-              <w:t xml:space="preserve"> AMOUNT</w:t>
-            </w:r>
-            <w:r>
-              <w:rPr>
-                <w:color w:val="000000" w:themeColor="text1"/>
-              </w:rPr>
-              <w:t>)</w:t>
-            </w:r>
-          </w:p>
-          <w:p>
-            <w:pPr>
-              <w:ind w:left="0"/>
-              <w:rPr>
-                <w:color w:val="000000" w:themeColor="text1"/>
-              </w:rPr>
-            </w:pPr>
-            <w:r>
-              <w:rPr>
-                <w:color w:val="000000" w:themeColor="text1"/>
-              </w:rPr>
-              <w:t xml:space="preserve">    PK CASE_CATEGORY_ID</w:t>
-            </w:r>
-          </w:p>
-          <w:p>
-            <w:pPr>
-              <w:ind w:left="0"/>
-              <w:rPr>
-                <w:color w:val="000000" w:themeColor="text1"/>
-              </w:rPr>
-            </w:pPr>
-          </w:p>
-          <w:p>
-            <w:pPr>
-              <w:ind w:left="0"/>
-              <w:rPr>
-                <w:color w:val="000000" w:themeColor="text1"/>
-              </w:rPr>
-            </w:pPr>
-            <w:r>
-              <w:rPr>
-                <w:b/>
-                <w:color w:val="000000" w:themeColor="text1"/>
-              </w:rPr>
-              <w:t>SPECIALISTS</w:t>
-            </w:r>
-            <w:r>
-              <w:rPr>
-                <w:color w:val="000000" w:themeColor="text1"/>
-              </w:rPr>
-              <w:t>(</w:t>
-            </w:r>
-            <w:r>
-              <w:rPr>
-                <w:color w:val="000000" w:themeColor="text1"/>
-                <w:u w:val="single"/>
-              </w:rPr>
-              <w:t>SPECIALIST_ID</w:t>
-            </w:r>
-            <w:r>
-              <w:rPr>
-                <w:color w:val="000000" w:themeColor="text1"/>
-              </w:rPr>
-              <w:t>,</w:t>
-            </w:r>
-            <w:r>
-              <w:rPr>
-                <w:color w:val="000000" w:themeColor="text1"/>
-              </w:rPr>
-              <w:t xml:space="preserve"> FIRST_NAME, LAST_NAME, PHONE, EMAIL, STREET_ADDRESS, CITY, STATE, ZIP</w:t>
-            </w:r>
-            <w:r>
-              <w:rPr>
-                <w:color w:val="000000" w:themeColor="text1"/>
-              </w:rPr>
-              <w:t xml:space="preserve"> </w:t>
-            </w:r>
-            <w:r>
-              <w:rPr>
-                <w:color w:val="000000" w:themeColor="text1"/>
-              </w:rPr>
-              <w:t>SPECIALIST_TYPE_ID</w:t>
-            </w:r>
-            <w:r>
-              <w:rPr>
-                <w:color w:val="000000" w:themeColor="text1"/>
-              </w:rPr>
-              <w:t>)</w:t>
-            </w:r>
-          </w:p>
-          <w:p>
-            <w:pPr>
-              <w:ind w:left="0"/>
-              <w:rPr>
-                <w:color w:val="000000" w:themeColor="text1"/>
-              </w:rPr>
-            </w:pPr>
-            <w:r>
-              <w:rPr>
-                <w:color w:val="000000" w:themeColor="text1"/>
-              </w:rPr>
-              <w:t xml:space="preserve">    PK SPECIALIST_ID</w:t>
-            </w:r>
-          </w:p>
-          <w:p>
-            <w:pPr>
-              <w:ind w:left="0"/>
-              <w:rPr>
-                <w:color w:val="000000" w:themeColor="text1"/>
-              </w:rPr>
-            </w:pPr>
-            <w:r>
-              <w:rPr>
-                <w:color w:val="000000" w:themeColor="text1"/>
-              </w:rPr>
-              <w:t xml:space="preserve">    FK SPECIALIST_TYPE_ID </w:t>
-            </w:r>
-            <w:r>
-              <w:rPr>
-                <w:color w:val="000000" w:themeColor="text1"/>
-              </w:rPr>
-              <w:sym w:font="Wingdings" w:char="F0E8"/>
-            </w:r>
-            <w:r>
-              <w:rPr>
-                <w:color w:val="000000" w:themeColor="text1"/>
-              </w:rPr>
-              <w:t xml:space="preserve"> SPECIALIST_TYPE</w:t>
-            </w:r>
-          </w:p>
-          <w:p>
-            <w:pPr>
-              <w:ind w:left="0"/>
-              <w:rPr>
-                <w:color w:val="000000" w:themeColor="text1"/>
-              </w:rPr>
-            </w:pPr>
-          </w:p>
-          <w:p>
-            <w:pPr>
-              <w:ind w:left="0"/>
-              <w:rPr>
-                <w:color w:val="000000" w:themeColor="text1"/>
-              </w:rPr>
-            </w:pPr>
-            <w:r>
-              <w:rPr>
-                <w:b/>
-                <w:color w:val="000000" w:themeColor="text1"/>
               </w:rPr>
               <w:lastRenderedPageBreak/>
               <w:t>SPECIALIST_TYPE</w:t>
             </w:r>
             <w:r>
-              <w:rPr>
-                <w:color w:val="000000" w:themeColor="text1"/>
-              </w:rPr>
               <w:t>(</w:t>
             </w:r>
             <w:r>
               <w:rPr>
-                <w:color w:val="000000" w:themeColor="text1"/>
                 <w:u w:val="single"/>
               </w:rPr>
               <w:t>SPECIALIST_TYPE_ID</w:t>
             </w:r>
             <w:r>
               <w:rPr>
-                <w:color w:val="000000" w:themeColor="text1"/>
                 <w:u w:val="single"/>
               </w:rPr>
               <w:t>,</w:t>
             </w:r>
             <w:r>
-              <w:rPr>
-                <w:color w:val="000000" w:themeColor="text1"/>
-              </w:rPr>
               <w:t xml:space="preserve"> SPECIALIST_TYPE</w:t>
             </w:r>
             <w:r>
-              <w:rPr>
-                <w:color w:val="000000" w:themeColor="text1"/>
-              </w:rPr>
               <w:t>)</w:t>
             </w:r>
           </w:p>
           <w:p>
             <w:pPr>
               <w:ind w:left="0"/>
-              <w:rPr>
-                <w:color w:val="000000" w:themeColor="text1"/>
-              </w:rPr>
-            </w:pPr>
-            <w:r>
-              <w:rPr>
-                <w:color w:val="000000" w:themeColor="text1"/>
-              </w:rPr>
+            </w:pPr>
+            <w:r>
               <w:t xml:space="preserve">   PK SPECIALIST_TYPE_ID</w:t>
             </w:r>
           </w:p>
@@ -1164,53 +810,61 @@
             <w:pPr>
               <w:ind w:left="0"/>
               <w:rPr>
-                <w:color w:val="000000" w:themeColor="text1"/>
-              </w:rPr>
-            </w:pPr>
-          </w:p>
-          <w:p>
-            <w:pPr>
-              <w:ind w:left="0"/>
-              <w:rPr>
-                <w:color w:val="000000" w:themeColor="text1"/>
+                <w:strike/>
+                <w:color w:val="FF0000"/>
+              </w:rPr>
+            </w:pPr>
+          </w:p>
+          <w:p>
+            <w:pPr>
+              <w:ind w:left="0"/>
+              <w:rPr>
+                <w:strike/>
+                <w:color w:val="FF0000"/>
               </w:rPr>
             </w:pPr>
             <w:r>
               <w:rPr>
                 <w:b/>
-                <w:color w:val="000000" w:themeColor="text1"/>
+                <w:strike/>
+                <w:color w:val="FF0000"/>
               </w:rPr>
               <w:t>EXPENSE_TYPES</w:t>
             </w:r>
             <w:r>
               <w:rPr>
-                <w:color w:val="000000" w:themeColor="text1"/>
+                <w:strike/>
+                <w:color w:val="FF0000"/>
               </w:rPr>
               <w:t>(</w:t>
             </w:r>
             <w:r>
               <w:rPr>
-                <w:color w:val="000000" w:themeColor="text1"/>
+                <w:strike/>
+                <w:color w:val="FF0000"/>
                 <w:u w:val="single"/>
               </w:rPr>
               <w:t>EXPENSE_TYPE_ID</w:t>
             </w:r>
             <w:r>
               <w:rPr>
-                <w:color w:val="000000" w:themeColor="text1"/>
+                <w:strike/>
+                <w:color w:val="FF0000"/>
                 <w:u w:val="single"/>
               </w:rPr>
               <w:t>,</w:t>
             </w:r>
             <w:r>
               <w:rPr>
-                <w:color w:val="000000" w:themeColor="text1"/>
+                <w:strike/>
+                <w:color w:val="FF0000"/>
               </w:rPr>
               <w:t xml:space="preserve"> EXPENSE_TYPE</w:t>
             </w:r>
             <w:r>
               <w:rPr>
-                <w:color w:val="000000" w:themeColor="text1"/>
+                <w:strike/>
+                <w:color w:val="FF0000"/>
               </w:rPr>
               <w:t>)</w:t>
             </w:r>
@@ -1219,12 +873,14 @@
             <w:pPr>
               <w:ind w:left="0"/>
               <w:rPr>
-                <w:color w:val="000000" w:themeColor="text1"/>
-              </w:rPr>
-            </w:pPr>
-            <w:r>
-              <w:rPr>
-                <w:color w:val="000000" w:themeColor="text1"/>
+                <w:strike/>
+                <w:color w:val="FF0000"/>
+              </w:rPr>
+            </w:pPr>
+            <w:r>
+              <w:rPr>
+                <w:strike/>
+                <w:color w:val="FF0000"/>
               </w:rPr>
               <w:t xml:space="preserve">   PK EXPENSE_TYPE_ID</w:t>
             </w:r>
@@ -1232,90 +888,202 @@
           <w:p>
             <w:pPr>
               <w:ind w:left="0"/>
-              <w:rPr>
-                <w:color w:val="000000" w:themeColor="text1"/>
-              </w:rPr>
-            </w:pPr>
-          </w:p>
-          <w:p>
-            <w:pPr>
-              <w:ind w:left="0"/>
-              <w:rPr>
-                <w:color w:val="000000" w:themeColor="text1"/>
-              </w:rPr>
+            </w:pPr>
+          </w:p>
+          <w:p>
+            <w:pPr>
+              <w:ind w:left="0"/>
             </w:pPr>
             <w:r>
               <w:rPr>
                 <w:b/>
-                <w:color w:val="000000" w:themeColor="text1"/>
               </w:rPr>
               <w:t>CASE_EMPLOYEE</w:t>
             </w:r>
             <w:r>
-              <w:rPr>
-                <w:color w:val="000000" w:themeColor="text1"/>
-              </w:rPr>
               <w:t>(</w:t>
             </w:r>
             <w:r>
               <w:rPr>
-                <w:color w:val="000000" w:themeColor="text1"/>
+                <w:color w:val="FF0000"/>
                 <w:u w:val="single"/>
               </w:rPr>
-              <w:t>CASE_ID, EMPLOYEE_ID,</w:t>
-            </w:r>
-            <w:r>
-              <w:rPr>
-                <w:color w:val="000000" w:themeColor="text1"/>
-              </w:rPr>
+              <w:t>CASE_EMP_ID,</w:t>
+            </w:r>
+            <w:r>
               <w:t xml:space="preserve"> </w:t>
             </w:r>
             <w:r>
-              <w:rPr>
-                <w:color w:val="000000" w:themeColor="text1"/>
-              </w:rPr>
+              <w:t>CASE_ID, EMPLOYEE_ID</w:t>
+            </w:r>
+            <w:r>
+              <w:rPr>
+                <w:u w:val="single"/>
+              </w:rPr>
+              <w:t>,</w:t>
+            </w:r>
+            <w:r>
+              <w:t xml:space="preserve"> </w:t>
+            </w:r>
+            <w:r>
               <w:t>EMPLOYEE</w:t>
             </w:r>
             <w:r>
-              <w:rPr>
-                <w:color w:val="000000" w:themeColor="text1"/>
-              </w:rPr>
               <w:t xml:space="preserve"> _</w:t>
             </w:r>
             <w:r>
-              <w:rPr>
-                <w:color w:val="000000" w:themeColor="text1"/>
-              </w:rPr>
               <w:t>RATE</w:t>
             </w:r>
             <w:r>
-              <w:rPr>
-                <w:color w:val="000000" w:themeColor="text1"/>
-              </w:rPr>
               <w:t xml:space="preserve">, START_TIME, END_TIME, </w:t>
             </w:r>
             <w:r>
-              <w:rPr>
-                <w:color w:val="FF0000"/>
-              </w:rPr>
-              <w:t>HOURS_WORKED,</w:t>
-            </w:r>
-            <w:r>
-              <w:rPr>
-                <w:color w:val="000000" w:themeColor="text1"/>
+              <w:t xml:space="preserve">HOURS_WORKED, </w:t>
+            </w:r>
+            <w:r>
+              <w:t>EMPLOYEE_FIXED_COST</w:t>
+            </w:r>
+            <w:r>
+              <w:t>)</w:t>
+            </w:r>
+          </w:p>
+          <w:p>
+            <w:pPr>
+              <w:ind w:left="0"/>
+              <w:rPr>
+                <w:color w:val="FF0000"/>
+              </w:rPr>
+            </w:pPr>
+            <w:r>
+              <w:rPr>
+                <w:color w:val="FF0000"/>
+              </w:rPr>
+              <w:t xml:space="preserve">   PK CASE_EMP_ID</w:t>
+            </w:r>
+          </w:p>
+          <w:p>
+            <w:pPr>
+              <w:ind w:left="0"/>
+              <w:rPr>
+                <w:color w:val="FF0000"/>
+              </w:rPr>
+            </w:pPr>
+            <w:r>
+              <w:rPr>
+                <w:color w:val="FF0000"/>
+              </w:rPr>
+              <w:t xml:space="preserve">  </w:t>
+            </w:r>
+            <w:r>
+              <w:rPr>
+                <w:color w:val="FF0000"/>
+              </w:rPr>
+              <w:t xml:space="preserve"> F</w:t>
+            </w:r>
+            <w:r>
+              <w:rPr>
+                <w:color w:val="FF0000"/>
+              </w:rPr>
+              <w:t>K CASE_ID</w:t>
+            </w:r>
+            <w:r>
+              <w:rPr>
+                <w:color w:val="FF0000"/>
               </w:rPr>
               <w:t xml:space="preserve"> </w:t>
             </w:r>
             <w:r>
               <w:rPr>
-                <w:color w:val="000000" w:themeColor="text1"/>
-              </w:rPr>
-              <w:t>EMPLOYEE_FIXED_COST</w:t>
-            </w:r>
-            <w:r>
-              <w:rPr>
-                <w:color w:val="000000" w:themeColor="text1"/>
-              </w:rPr>
+                <w:color w:val="FF0000"/>
+              </w:rPr>
+              <w:sym w:font="Wingdings" w:char="F0E8"/>
+            </w:r>
+            <w:r>
+              <w:rPr>
+                <w:color w:val="FF0000"/>
+              </w:rPr>
+              <w:t xml:space="preserve"> COURT_CASE</w:t>
+            </w:r>
+          </w:p>
+          <w:p>
+            <w:pPr>
+              <w:ind w:left="0"/>
+              <w:rPr>
+                <w:color w:val="FF0000"/>
+              </w:rPr>
+            </w:pPr>
+            <w:r>
+              <w:rPr>
+                <w:color w:val="FF0000"/>
+              </w:rPr>
+              <w:t xml:space="preserve">   F</w:t>
+            </w:r>
+            <w:r>
+              <w:rPr>
+                <w:color w:val="FF0000"/>
+              </w:rPr>
+              <w:t>K EMPLOYEE_ID</w:t>
+            </w:r>
+            <w:r>
+              <w:rPr>
+                <w:color w:val="FF0000"/>
+              </w:rPr>
+              <w:t xml:space="preserve"> </w:t>
+            </w:r>
+            <w:r>
+              <w:rPr>
+                <w:color w:val="FF0000"/>
+              </w:rPr>
+              <w:sym w:font="Wingdings" w:char="F0E8"/>
+            </w:r>
+            <w:r>
+              <w:rPr>
+                <w:color w:val="FF0000"/>
+              </w:rPr>
+              <w:t xml:space="preserve"> EMPLOYEES</w:t>
+            </w:r>
+          </w:p>
+          <w:p>
+            <w:pPr>
+              <w:ind w:left="0"/>
+            </w:pPr>
+          </w:p>
+          <w:p>
+            <w:pPr>
+              <w:ind w:left="0"/>
+            </w:pPr>
+            <w:r>
+              <w:rPr>
+                <w:b/>
+              </w:rPr>
+              <w:t>CASE_SPECIALIST</w:t>
+            </w:r>
+            <w:r>
+              <w:t>(</w:t>
+            </w:r>
+            <w:r>
+              <w:rPr>
+                <w:color w:val="FF0000"/>
+                <w:u w:val="single"/>
+              </w:rPr>
+              <w:t>CASE_SPEC_ID,</w:t>
+            </w:r>
+            <w:r>
+              <w:t xml:space="preserve"> </w:t>
+            </w:r>
+            <w:r>
+              <w:t xml:space="preserve">CASE_ID, SPECIALIST_ID, </w:t>
+            </w:r>
+            <w:r>
+              <w:t>SPECIALIST_</w:t>
+            </w:r>
+            <w:r>
+              <w:t>RATE</w:t>
+            </w:r>
+            <w:r>
+              <w:t>, HOURS, SPECIALIST_FIXED_COST</w:t>
+            </w:r>
+            <w:r>
               <w:t>)</w:t>
             </w:r>
           </w:p>
@@ -1323,281 +1091,259 @@
             <w:pPr>
               <w:ind w:left="0"/>
               <w:rPr>
-                <w:color w:val="000000" w:themeColor="text1"/>
-              </w:rPr>
-            </w:pPr>
-            <w:r>
-              <w:rPr>
-                <w:color w:val="000000" w:themeColor="text1"/>
-              </w:rPr>
-              <w:t xml:space="preserve">   PK CASE_ID</w:t>
-            </w:r>
-          </w:p>
-          <w:p>
-            <w:pPr>
-              <w:ind w:left="0"/>
-              <w:rPr>
-                <w:color w:val="000000" w:themeColor="text1"/>
-              </w:rPr>
-            </w:pPr>
-            <w:r>
-              <w:rPr>
-                <w:color w:val="000000" w:themeColor="text1"/>
-              </w:rPr>
-              <w:t xml:space="preserve">   PK EMPLOYEE_ID</w:t>
-            </w:r>
-          </w:p>
-          <w:p>
-            <w:pPr>
-              <w:ind w:left="0"/>
-              <w:rPr>
-                <w:color w:val="000000" w:themeColor="text1"/>
-              </w:rPr>
-            </w:pPr>
-          </w:p>
-          <w:p>
-            <w:pPr>
-              <w:ind w:left="0"/>
-              <w:rPr>
-                <w:color w:val="000000" w:themeColor="text1"/>
-              </w:rPr>
+                <w:color w:val="FF0000"/>
+              </w:rPr>
+            </w:pPr>
+            <w:r>
+              <w:rPr>
+                <w:color w:val="FF0000"/>
+              </w:rPr>
+              <w:t xml:space="preserve">   PK CASE_SPEC_ID</w:t>
+            </w:r>
+          </w:p>
+          <w:p>
+            <w:pPr>
+              <w:ind w:left="0"/>
+              <w:rPr>
+                <w:color w:val="FF0000"/>
+              </w:rPr>
+            </w:pPr>
+            <w:r>
+              <w:rPr>
+                <w:color w:val="FF0000"/>
+              </w:rPr>
+              <w:t xml:space="preserve">   F</w:t>
+            </w:r>
+            <w:r>
+              <w:rPr>
+                <w:color w:val="FF0000"/>
+              </w:rPr>
+              <w:t>K CASE_ID</w:t>
+            </w:r>
+            <w:r>
+              <w:rPr>
+                <w:color w:val="FF0000"/>
+              </w:rPr>
+              <w:t xml:space="preserve"> </w:t>
+            </w:r>
+            <w:r>
+              <w:rPr>
+                <w:color w:val="FF0000"/>
+              </w:rPr>
+              <w:sym w:font="Wingdings" w:char="F0E8"/>
+            </w:r>
+            <w:r>
+              <w:rPr>
+                <w:color w:val="FF0000"/>
+              </w:rPr>
+              <w:t xml:space="preserve"> COURT_CASE</w:t>
+            </w:r>
+          </w:p>
+          <w:p>
+            <w:pPr>
+              <w:ind w:left="0"/>
+              <w:rPr>
+                <w:color w:val="FF0000"/>
+              </w:rPr>
+            </w:pPr>
+            <w:r>
+              <w:rPr>
+                <w:color w:val="FF0000"/>
+              </w:rPr>
+              <w:t xml:space="preserve">   F</w:t>
+            </w:r>
+            <w:r>
+              <w:rPr>
+                <w:color w:val="FF0000"/>
+              </w:rPr>
+              <w:t xml:space="preserve">K </w:t>
+            </w:r>
+            <w:r>
+              <w:rPr>
+                <w:color w:val="FF0000"/>
+              </w:rPr>
+              <w:t>SPECIALIST</w:t>
+            </w:r>
+            <w:r>
+              <w:rPr>
+                <w:color w:val="FF0000"/>
+              </w:rPr>
+              <w:t>_ID</w:t>
+            </w:r>
+            <w:r>
+              <w:rPr>
+                <w:color w:val="FF0000"/>
+              </w:rPr>
+              <w:t xml:space="preserve"> </w:t>
+            </w:r>
+            <w:r>
+              <w:rPr>
+                <w:color w:val="FF0000"/>
+              </w:rPr>
+              <w:sym w:font="Wingdings" w:char="F0E8"/>
+            </w:r>
+            <w:r>
+              <w:rPr>
+                <w:color w:val="FF0000"/>
+              </w:rPr>
+              <w:t xml:space="preserve"> SPECIALISTS</w:t>
+            </w:r>
+          </w:p>
+          <w:p>
+            <w:pPr>
+              <w:ind w:left="0"/>
+            </w:pPr>
+          </w:p>
+          <w:p>
+            <w:pPr>
+              <w:ind w:left="0"/>
             </w:pPr>
             <w:r>
               <w:rPr>
                 <w:b/>
-                <w:color w:val="000000" w:themeColor="text1"/>
-              </w:rPr>
-              <w:t>CASE_SPECIALIST</w:t>
-            </w:r>
-            <w:r>
-              <w:rPr>
-                <w:color w:val="000000" w:themeColor="text1"/>
-              </w:rPr>
+              </w:rPr>
+              <w:t>CASE_EXPENSES</w:t>
+            </w:r>
+            <w:r>
               <w:t>(</w:t>
             </w:r>
             <w:r>
               <w:rPr>
-                <w:color w:val="000000" w:themeColor="text1"/>
+                <w:color w:val="FF0000"/>
                 <w:u w:val="single"/>
               </w:rPr>
-              <w:t>CASE_ID, SPECIALIST_ID</w:t>
-            </w:r>
-            <w:r>
-              <w:rPr>
-                <w:color w:val="000000" w:themeColor="text1"/>
-              </w:rPr>
+              <w:t>CASE_EXP_ID</w:t>
+            </w:r>
+            <w:r>
+              <w:rPr>
+                <w:color w:val="FF0000"/>
+              </w:rPr>
+              <w:t>,</w:t>
+            </w:r>
+            <w:r>
+              <w:t xml:space="preserve"> </w:t>
+            </w:r>
+            <w:r>
+              <w:t>CASE_ID,</w:t>
+            </w:r>
+            <w:r>
+              <w:rPr>
+                <w:strike/>
+                <w:color w:val="FF0000"/>
+              </w:rPr>
+              <w:t xml:space="preserve"> EXPENSE_</w:t>
+            </w:r>
+            <w:r>
+              <w:rPr>
+                <w:strike/>
+                <w:color w:val="FF0000"/>
+              </w:rPr>
+              <w:t>TYPE_</w:t>
+            </w:r>
+            <w:r>
+              <w:rPr>
+                <w:strike/>
+                <w:color w:val="FF0000"/>
+              </w:rPr>
+              <w:t>ID,</w:t>
+            </w:r>
+            <w:r>
+              <w:t xml:space="preserve"> </w:t>
+            </w:r>
+            <w:r>
+              <w:rPr>
+                <w:color w:val="FF0000"/>
+              </w:rPr>
+              <w:t>DESCRIPTION</w:t>
+            </w:r>
+            <w:r>
               <w:t xml:space="preserve">, </w:t>
             </w:r>
             <w:r>
-              <w:rPr>
-                <w:color w:val="000000" w:themeColor="text1"/>
-              </w:rPr>
-              <w:t>SPECIALIST_</w:t>
-            </w:r>
-            <w:r>
-              <w:rPr>
-                <w:color w:val="000000" w:themeColor="text1"/>
-              </w:rPr>
-              <w:t>RATE</w:t>
-            </w:r>
-            <w:r>
-              <w:rPr>
-                <w:color w:val="000000" w:themeColor="text1"/>
-              </w:rPr>
-              <w:t>, HOURS, SPECIALIST_FIXED_COST</w:t>
-            </w:r>
-            <w:r>
-              <w:rPr>
-                <w:color w:val="000000" w:themeColor="text1"/>
-              </w:rPr>
+              <w:t>EXPENSE_</w:t>
+            </w:r>
+            <w:r>
+              <w:t>COST</w:t>
+            </w:r>
+            <w:r>
               <w:t>)</w:t>
             </w:r>
           </w:p>
           <w:p>
             <w:pPr>
               <w:ind w:left="0"/>
-              <w:rPr>
-                <w:color w:val="000000" w:themeColor="text1"/>
-              </w:rPr>
-            </w:pPr>
-            <w:r>
-              <w:rPr>
-                <w:color w:val="000000" w:themeColor="text1"/>
-              </w:rPr>
-              <w:t xml:space="preserve">   PK CASE_ID</w:t>
-            </w:r>
-          </w:p>
-          <w:p>
-            <w:pPr>
-              <w:ind w:left="0"/>
-              <w:rPr>
-                <w:color w:val="000000" w:themeColor="text1"/>
-              </w:rPr>
-            </w:pPr>
-            <w:r>
-              <w:rPr>
-                <w:color w:val="000000" w:themeColor="text1"/>
-              </w:rPr>
-              <w:t xml:space="preserve">   PK </w:t>
-            </w:r>
-            <w:r>
-              <w:rPr>
-                <w:color w:val="000000" w:themeColor="text1"/>
-              </w:rPr>
-              <w:t>SPECIALIST</w:t>
-            </w:r>
-            <w:r>
-              <w:rPr>
-                <w:color w:val="000000" w:themeColor="text1"/>
-              </w:rPr>
-              <w:t>_ID</w:t>
-            </w:r>
-          </w:p>
-          <w:p>
-            <w:pPr>
-              <w:ind w:left="0"/>
-              <w:rPr>
-                <w:color w:val="000000" w:themeColor="text1"/>
-              </w:rPr>
-            </w:pPr>
-          </w:p>
-          <w:p>
-            <w:pPr>
-              <w:ind w:left="0"/>
-              <w:rPr>
-                <w:color w:val="000000" w:themeColor="text1"/>
-              </w:rPr>
+            </w:pPr>
+            <w:r>
+              <w:t xml:space="preserve">   </w:t>
+            </w:r>
+            <w:r>
+              <w:t>PK CASE_EXP_ID</w:t>
+            </w:r>
+          </w:p>
+          <w:p>
+            <w:pPr>
+              <w:ind w:left="0"/>
+              <w:rPr>
+                <w:color w:val="FF0000"/>
+              </w:rPr>
+            </w:pPr>
+            <w:r>
+              <w:rPr>
+                <w:color w:val="FF0000"/>
+              </w:rPr>
+              <w:t xml:space="preserve">   F</w:t>
+            </w:r>
+            <w:r>
+              <w:rPr>
+                <w:color w:val="FF0000"/>
+              </w:rPr>
+              <w:t>K CASE_ID</w:t>
+            </w:r>
+            <w:r>
+              <w:rPr>
+                <w:color w:val="FF0000"/>
+              </w:rPr>
+              <w:t xml:space="preserve"> </w:t>
+            </w:r>
+            <w:r>
+              <w:rPr>
+                <w:color w:val="FF0000"/>
+              </w:rPr>
+              <w:sym w:font="Wingdings" w:char="F0E8"/>
+            </w:r>
+            <w:r>
+              <w:rPr>
+                <w:color w:val="FF0000"/>
+              </w:rPr>
+              <w:t xml:space="preserve"> COURT_CASE</w:t>
+            </w:r>
+          </w:p>
+          <w:p>
+            <w:pPr>
+              <w:ind w:left="0"/>
+            </w:pPr>
+          </w:p>
+          <w:p>
+            <w:pPr>
+              <w:ind w:left="0"/>
             </w:pPr>
             <w:r>
               <w:rPr>
                 <w:b/>
-                <w:color w:val="000000" w:themeColor="text1"/>
-              </w:rPr>
-              <w:t>CASE_EXPENSES</w:t>
-            </w:r>
-            <w:r>
-              <w:rPr>
-                <w:color w:val="000000" w:themeColor="text1"/>
-              </w:rPr>
+              </w:rPr>
+              <w:t>CLIENT_RELATIONSHIP</w:t>
+            </w:r>
+            <w:r>
               <w:t>(</w:t>
             </w:r>
             <w:r>
               <w:rPr>
-                <w:color w:val="000000" w:themeColor="text1"/>
                 <w:u w:val="single"/>
               </w:rPr>
-              <w:t>CASE_ID, EXPENSE_</w:t>
-            </w:r>
-            <w:r>
-              <w:rPr>
-                <w:color w:val="000000" w:themeColor="text1"/>
-                <w:u w:val="single"/>
-              </w:rPr>
-              <w:t>TYPE_</w:t>
-            </w:r>
-            <w:r>
-              <w:rPr>
-                <w:color w:val="000000" w:themeColor="text1"/>
-                <w:u w:val="single"/>
-              </w:rPr>
-              <w:t>ID,</w:t>
-            </w:r>
-            <w:r>
-              <w:rPr>
-                <w:color w:val="000000" w:themeColor="text1"/>
-              </w:rPr>
-              <w:t xml:space="preserve"> </w:t>
-            </w:r>
-            <w:r>
-              <w:rPr>
-                <w:color w:val="000000" w:themeColor="text1"/>
-              </w:rPr>
-              <w:t>EXPENSE_</w:t>
-            </w:r>
-            <w:r>
-              <w:rPr>
-                <w:color w:val="000000" w:themeColor="text1"/>
-              </w:rPr>
-              <w:t>COST</w:t>
-            </w:r>
-            <w:r>
-              <w:rPr>
-                <w:color w:val="000000" w:themeColor="text1"/>
-              </w:rPr>
-              <w:t>)</w:t>
-            </w:r>
-          </w:p>
-          <w:p>
-            <w:pPr>
-              <w:ind w:left="0"/>
-              <w:rPr>
-                <w:color w:val="000000" w:themeColor="text1"/>
-              </w:rPr>
-            </w:pPr>
-            <w:r>
-              <w:rPr>
-                <w:color w:val="000000" w:themeColor="text1"/>
-              </w:rPr>
-              <w:t xml:space="preserve">   PK CASE_ID</w:t>
-            </w:r>
-          </w:p>
-          <w:p>
-            <w:pPr>
-              <w:ind w:left="0"/>
-            </w:pPr>
-            <w:r>
-              <w:rPr>
-                <w:color w:val="000000" w:themeColor="text1"/>
-              </w:rPr>
-              <w:t xml:space="preserve">   PK EXPENSE</w:t>
-            </w:r>
-            <w:r>
-              <w:rPr>
-                <w:color w:val="000000" w:themeColor="text1"/>
-              </w:rPr>
-              <w:t>_TYPE</w:t>
-            </w:r>
-            <w:r>
-              <w:rPr>
-                <w:color w:val="000000" w:themeColor="text1"/>
-              </w:rPr>
-              <w:t>_ID</w:t>
-            </w:r>
-          </w:p>
-          <w:p>
-            <w:pPr>
-              <w:ind w:left="0"/>
-            </w:pPr>
-          </w:p>
-          <w:p>
-            <w:pPr>
-              <w:ind w:left="0"/>
-            </w:pPr>
-            <w:r>
-              <w:rPr>
-                <w:b/>
-                <w:color w:val="FF0000"/>
-              </w:rPr>
-              <w:t>CLIENT_RELATIONSHIP</w:t>
-            </w:r>
-            <w:r>
-              <w:t>(</w:t>
-            </w:r>
-            <w:r>
-              <w:rPr>
-                <w:color w:val="FF0000"/>
-                <w:u w:val="single"/>
-              </w:rPr>
               <w:t xml:space="preserve">CLIENT_RELA_ID, </w:t>
             </w:r>
             <w:r>
-              <w:rPr>
-                <w:color w:val="FF0000"/>
-              </w:rPr>
-              <w:t>CLIENT_RELATIONSHIP</w:t>
-            </w:r>
-            <w:r>
-              <w:t>)</w:t>
+              <w:t>CLIENT_RELATIONSHIP)</w:t>
             </w:r>
           </w:p>
           <w:p>

</xml_diff>